<commit_message>
Phung - Update Bao Cao
</commit_message>
<xml_diff>
--- a/O2/Nhom22_Motanghiepvu.docx
+++ b/O2/Nhom22_Motanghiepvu.docx
@@ -2920,7 +2920,159 @@
         </w:rPr>
         <w:t>bệnh nhân</w:t>
       </w:r>
+    </w:p>
+    <w:p>
+      <w:pPr>
+        <w:rPr>
+          <w:rFonts w:ascii="Times New Roman" w:hAnsi="Times New Roman"/>
+          <w:sz w:val="26"/>
+          <w:szCs w:val="26"/>
+        </w:rPr>
+      </w:pPr>
+    </w:p>
+    <w:p>
+      <w:pPr>
+        <w:rPr>
+          <w:rFonts w:ascii="Times New Roman" w:hAnsi="Times New Roman"/>
+          <w:sz w:val="26"/>
+          <w:szCs w:val="26"/>
+        </w:rPr>
+      </w:pPr>
+      <w:r>
+        <w:rPr>
+          <w:rFonts w:ascii="Times New Roman" w:hAnsi="Times New Roman"/>
+          <w:sz w:val="26"/>
+          <w:szCs w:val="26"/>
+        </w:rPr>
+        <w:t>2. Qui trình thanh toán</w:t>
+      </w:r>
+    </w:p>
+    <w:p>
+      <w:pPr>
+        <w:rPr>
+          <w:rFonts w:ascii="Times New Roman" w:hAnsi="Times New Roman"/>
+          <w:sz w:val="26"/>
+          <w:szCs w:val="26"/>
+        </w:rPr>
+      </w:pPr>
+      <w:r>
+        <w:rPr>
+          <w:rFonts w:ascii="Times New Roman" w:hAnsi="Times New Roman"/>
+          <w:sz w:val="26"/>
+          <w:szCs w:val="26"/>
+        </w:rPr>
+        <w:t xml:space="preserve">- </w:t>
+      </w:r>
       <w:bookmarkStart w:id="0" w:name="_GoBack"/>
+      <w:r>
+        <w:rPr>
+          <w:rFonts w:ascii="Times New Roman" w:hAnsi="Times New Roman"/>
+          <w:sz w:val="26"/>
+          <w:szCs w:val="26"/>
+        </w:rPr>
+        <w:t>Bệnh nhân đến quầy tiếp nhận yêu cầu thanh toán</w:t>
+      </w:r>
+    </w:p>
+    <w:p>
+      <w:pPr>
+        <w:rPr>
+          <w:rFonts w:ascii="Times New Roman" w:hAnsi="Times New Roman"/>
+          <w:sz w:val="26"/>
+          <w:szCs w:val="26"/>
+        </w:rPr>
+      </w:pPr>
+      <w:r>
+        <w:rPr>
+          <w:rFonts w:ascii="Times New Roman" w:hAnsi="Times New Roman"/>
+          <w:sz w:val="26"/>
+          <w:szCs w:val="26"/>
+        </w:rPr>
+        <w:t>- Nhân viên tiếp tân tiến hành tra cứu lấy thông tin của bệnh nhân cần thanh toán</w:t>
+      </w:r>
+    </w:p>
+    <w:p>
+      <w:pPr>
+        <w:rPr>
+          <w:rFonts w:ascii="Times New Roman" w:hAnsi="Times New Roman"/>
+          <w:sz w:val="26"/>
+          <w:szCs w:val="26"/>
+        </w:rPr>
+      </w:pPr>
+      <w:r>
+        <w:rPr>
+          <w:rFonts w:ascii="Times New Roman" w:hAnsi="Times New Roman"/>
+          <w:sz w:val="26"/>
+          <w:szCs w:val="26"/>
+        </w:rPr>
+        <w:t xml:space="preserve">- Sau khi tìm được </w:t>
+      </w:r>
+      <w:r>
+        <w:rPr>
+          <w:rFonts w:ascii="Times New Roman" w:hAnsi="Times New Roman"/>
+          <w:sz w:val="26"/>
+          <w:szCs w:val="26"/>
+        </w:rPr>
+        <w:t>thông tin bệnh nhân , nhân viên tiếp tân đọc những xét nghiệm cần thực hiện để bệnh nhân lựa chọn</w:t>
+      </w:r>
+      <w:r>
+        <w:rPr>
+          <w:rFonts w:ascii="Times New Roman" w:hAnsi="Times New Roman"/>
+          <w:sz w:val="26"/>
+          <w:szCs w:val="26"/>
+        </w:rPr>
+        <w:t xml:space="preserve"> xen mình có thực hiện xét nghiệm đó hay không</w:t>
+      </w:r>
+    </w:p>
+    <w:p>
+      <w:pPr>
+        <w:rPr>
+          <w:rFonts w:ascii="Times New Roman" w:hAnsi="Times New Roman"/>
+          <w:sz w:val="26"/>
+          <w:szCs w:val="26"/>
+        </w:rPr>
+      </w:pPr>
+      <w:r>
+        <w:rPr>
+          <w:rFonts w:ascii="Times New Roman" w:hAnsi="Times New Roman"/>
+          <w:sz w:val="26"/>
+          <w:szCs w:val="26"/>
+        </w:rPr>
+        <w:t>- Sau khi lựa chọn thanh toán. Nhân viên tiếp tân tính các chi phí trong quá trình khám bệnh lần này</w:t>
+      </w:r>
+    </w:p>
+    <w:p>
+      <w:pPr>
+        <w:rPr>
+          <w:rFonts w:ascii="Times New Roman" w:hAnsi="Times New Roman"/>
+          <w:sz w:val="26"/>
+          <w:szCs w:val="26"/>
+        </w:rPr>
+      </w:pPr>
+      <w:r>
+        <w:rPr>
+          <w:rFonts w:ascii="Times New Roman" w:hAnsi="Times New Roman"/>
+          <w:sz w:val="26"/>
+          <w:szCs w:val="26"/>
+        </w:rPr>
+        <w:t>- Nhân viên tiếp tân tiến hành lập hóa đơn thanh toán cho bệnh nhân</w:t>
+      </w:r>
+    </w:p>
+    <w:p>
+      <w:pPr>
+        <w:rPr>
+          <w:rFonts w:ascii="Times New Roman" w:hAnsi="Times New Roman"/>
+          <w:sz w:val="26"/>
+          <w:szCs w:val="26"/>
+        </w:rPr>
+      </w:pPr>
+      <w:r>
+        <w:rPr>
+          <w:rFonts w:ascii="Times New Roman" w:hAnsi="Times New Roman"/>
+          <w:sz w:val="26"/>
+          <w:szCs w:val="26"/>
+        </w:rPr>
+        <w:t>- Nhân viên thanh toán thu tiền và kết thúc</w:t>
+      </w:r>
       <w:bookmarkEnd w:id="0"/>
     </w:p>
     <w:sectPr>

</xml_diff>